<commit_message>
help screen mockup and seq diagrams need to be changed
</commit_message>
<xml_diff>
--- a/Reports/AnalysisReport_Iteration2.docx
+++ b/Reports/AnalysisReport_Iteration2.docx
@@ -6027,8 +6027,6 @@
           </wp:inline>
         </w:drawing>
       </w:r>
-      <w:bookmarkStart w:id="1" w:name="_GoBack"/>
-      <w:bookmarkEnd w:id="1"/>
     </w:p>
     <w:p>
       <w:pPr>
@@ -18737,7 +18735,23 @@
           <w:sz w:val="24"/>
           <w:szCs w:val="24"/>
         </w:rPr>
-        <w:t xml:space="preserve">On create map screen player can design his own map by selecting items. Item bar is at top of the screen and ghosts can be selected from combo box at left side. Player can directly play the map or save it. </w:t>
+        <w:t xml:space="preserve">On create map screen player can design his own map by selecting items. </w:t>
+      </w:r>
+      <w:r>
+        <w:rPr>
+          <w:sz w:val="24"/>
+          <w:szCs w:val="24"/>
+        </w:rPr>
+        <w:t xml:space="preserve">Selected item is placed by clicking desired grid. It means that locations of items are selected by player not randomly. </w:t>
+      </w:r>
+      <w:bookmarkStart w:id="1" w:name="_GoBack"/>
+      <w:bookmarkEnd w:id="1"/>
+      <w:r>
+        <w:rPr>
+          <w:sz w:val="24"/>
+          <w:szCs w:val="24"/>
+        </w:rPr>
+        <w:t xml:space="preserve">Item bar is at top of the screen and ghosts can be selected from combo box at left side. Player can directly play the map or save it. </w:t>
       </w:r>
     </w:p>
     <w:p>
@@ -19242,7 +19256,7 @@
             <w:noProof/>
             <w:lang w:val="tr-TR"/>
           </w:rPr>
-          <w:t>7</w:t>
+          <w:t>25</w:t>
         </w:r>
         <w:r>
           <w:fldChar w:fldCharType="end"/>
@@ -21485,7 +21499,7 @@
 </file>
 
 <file path=customXml/itemProps1.xml><?xml version="1.0" encoding="utf-8"?>
-<ds:datastoreItem xmlns:ds="http://schemas.openxmlformats.org/officeDocument/2006/customXml" ds:itemID="{2C05CEC2-9629-4547-8200-9624E1A48EDE}">
+<ds:datastoreItem xmlns:ds="http://schemas.openxmlformats.org/officeDocument/2006/customXml" ds:itemID="{75E5A516-3EF9-4527-BD52-238516943A7E}">
   <ds:schemaRefs>
     <ds:schemaRef ds:uri="http://schemas.openxmlformats.org/officeDocument/2006/bibliography"/>
   </ds:schemaRefs>

</xml_diff>